<commit_message>
Updated the word project the next review
</commit_message>
<xml_diff>
--- a/Afterburned.docx
+++ b/Afterburned.docx
@@ -1,6 +1,6 @@
 
 <file path=word/document.xml><?xml version="1.0" encoding="utf-8"?>
-<w:document xmlns:wpc="http://schemas.microsoft.com/office/word/2010/wordprocessingCanvas" xmlns:mc="http://schemas.openxmlformats.org/markup-compatibility/2006" xmlns:o="urn:schemas-microsoft-com:office:office" xmlns:r="http://schemas.openxmlformats.org/officeDocument/2006/relationships" xmlns:m="http://schemas.openxmlformats.org/officeDocument/2006/math" xmlns:v="urn:schemas-microsoft-com:vml" xmlns:wp14="http://schemas.microsoft.com/office/word/2010/wordprocessingDrawing" xmlns:wp="http://schemas.openxmlformats.org/drawingml/2006/wordprocessingDrawing" xmlns:w10="urn:schemas-microsoft-com:office:word" xmlns:w="http://schemas.openxmlformats.org/wordprocessingml/2006/main" xmlns:w14="http://schemas.microsoft.com/office/word/2010/wordml" xmlns:wpg="http://schemas.microsoft.com/office/word/2010/wordprocessingGroup" xmlns:wpi="http://schemas.microsoft.com/office/word/2010/wordprocessingInk" xmlns:wne="http://schemas.microsoft.com/office/word/2006/wordml" xmlns:wps="http://schemas.microsoft.com/office/word/2010/wordprocessingShape" mc:Ignorable="w14 wp14">
+<w:document xmlns:ve="http://schemas.openxmlformats.org/markup-compatibility/2006" xmlns:o="urn:schemas-microsoft-com:office:office" xmlns:r="http://schemas.openxmlformats.org/officeDocument/2006/relationships" xmlns:m="http://schemas.openxmlformats.org/officeDocument/2006/math" xmlns:v="urn:schemas-microsoft-com:vml" xmlns:wp="http://schemas.openxmlformats.org/drawingml/2006/wordprocessingDrawing" xmlns:w10="urn:schemas-microsoft-com:office:word" xmlns:w="http://schemas.openxmlformats.org/wordprocessingml/2006/main" xmlns:wne="http://schemas.microsoft.com/office/word/2006/wordml">
   <w:body>
     <w:p>
       <w:pPr>
@@ -10,15 +10,75 @@
           <w:szCs w:val="72"/>
         </w:rPr>
       </w:pPr>
-    </w:p>
-    <w:p>
-      <w:pPr>
-        <w:jc w:val="center"/>
-        <w:rPr>
+      <w:r>
+        <w:rPr>
+          <w:noProof/>
           <w:sz w:val="72"/>
           <w:szCs w:val="72"/>
-        </w:rPr>
-      </w:pPr>
+          <w:lang w:eastAsia="fr-FR"/>
+        </w:rPr>
+        <w:drawing>
+          <wp:anchor distT="0" distB="0" distL="114300" distR="114300" simplePos="0" relativeHeight="251658240" behindDoc="0" locked="0" layoutInCell="1" allowOverlap="1">
+            <wp:simplePos x="0" y="0"/>
+            <wp:positionH relativeFrom="column">
+              <wp:posOffset>-448945</wp:posOffset>
+            </wp:positionH>
+            <wp:positionV relativeFrom="paragraph">
+              <wp:posOffset>-86995</wp:posOffset>
+            </wp:positionV>
+            <wp:extent cx="1581150" cy="948055"/>
+            <wp:effectExtent l="19050" t="0" r="0" b="0"/>
+            <wp:wrapThrough wrapText="bothSides">
+              <wp:wrapPolygon edited="0">
+                <wp:start x="-260" y="0"/>
+                <wp:lineTo x="-260" y="21267"/>
+                <wp:lineTo x="21600" y="21267"/>
+                <wp:lineTo x="21600" y="0"/>
+                <wp:lineTo x="-260" y="0"/>
+              </wp:wrapPolygon>
+            </wp:wrapThrough>
+            <wp:docPr id="4" name="Image 4"/>
+            <wp:cNvGraphicFramePr>
+              <a:graphicFrameLocks xmlns:a="http://schemas.openxmlformats.org/drawingml/2006/main" noChangeAspect="1"/>
+            </wp:cNvGraphicFramePr>
+            <a:graphic xmlns:a="http://schemas.openxmlformats.org/drawingml/2006/main">
+              <a:graphicData uri="http://schemas.openxmlformats.org/drawingml/2006/picture">
+                <pic:pic xmlns:pic="http://schemas.openxmlformats.org/drawingml/2006/picture">
+                  <pic:nvPicPr>
+                    <pic:cNvPr id="0" name="Picture 4"/>
+                    <pic:cNvPicPr>
+                      <a:picLocks noChangeAspect="1" noChangeArrowheads="1"/>
+                    </pic:cNvPicPr>
+                  </pic:nvPicPr>
+                  <pic:blipFill>
+                    <a:blip r:embed="rId6"/>
+                    <a:srcRect/>
+                    <a:stretch>
+                      <a:fillRect/>
+                    </a:stretch>
+                  </pic:blipFill>
+                  <pic:spPr bwMode="auto">
+                    <a:xfrm>
+                      <a:off x="0" y="0"/>
+                      <a:ext cx="1581150" cy="948055"/>
+                    </a:xfrm>
+                    <a:prstGeom prst="rect">
+                      <a:avLst/>
+                    </a:prstGeom>
+                    <a:noFill/>
+                    <a:ln w="9525">
+                      <a:noFill/>
+                      <a:miter lim="800000"/>
+                      <a:headEnd/>
+                      <a:tailEnd/>
+                    </a:ln>
+                  </pic:spPr>
+                </pic:pic>
+              </a:graphicData>
+            </a:graphic>
+          </wp:anchor>
+        </w:drawing>
+      </w:r>
     </w:p>
     <w:p>
       <w:pPr>
@@ -46,24 +106,22 @@
           <w:szCs w:val="72"/>
         </w:rPr>
       </w:pPr>
-      <w:proofErr w:type="spellStart"/>
-      <w:r>
+    </w:p>
+    <w:p>
+      <w:pPr>
+        <w:jc w:val="center"/>
         <w:rPr>
           <w:sz w:val="72"/>
           <w:szCs w:val="72"/>
         </w:rPr>
-        <w:t>Afterburned</w:t>
-      </w:r>
-      <w:proofErr w:type="spellEnd"/>
-    </w:p>
-    <w:p>
-      <w:pPr>
-        <w:jc w:val="center"/>
+      </w:pPr>
+      <w:r>
         <w:rPr>
           <w:sz w:val="72"/>
           <w:szCs w:val="72"/>
         </w:rPr>
-      </w:pPr>
+        <w:t>Afterburned</w:t>
+      </w:r>
     </w:p>
     <w:p>
       <w:pPr>
@@ -73,18 +131,27 @@
           <w:szCs w:val="72"/>
         </w:rPr>
       </w:pPr>
-      <w:r>
+    </w:p>
+    <w:p>
+      <w:pPr>
+        <w:jc w:val="center"/>
         <w:rPr>
           <w:sz w:val="72"/>
           <w:szCs w:val="72"/>
         </w:rPr>
-        <w:t>Etat d’avancement</w:t>
-      </w:r>
+      </w:pPr>
       <w:r>
         <w:rPr>
           <w:sz w:val="72"/>
           <w:szCs w:val="72"/>
         </w:rPr>
+        <w:t>Etat d’avancement</w:t>
+      </w:r>
+      <w:r>
+        <w:rPr>
+          <w:sz w:val="72"/>
+          <w:szCs w:val="72"/>
+        </w:rPr>
         <w:br w:type="page"/>
       </w:r>
     </w:p>
@@ -170,6 +237,14 @@
           <w:sz w:val="28"/>
           <w:szCs w:val="28"/>
         </w:rPr>
+        <w:sectPr>
+          <w:headerReference w:type="default" r:id="rId7"/>
+          <w:footerReference w:type="default" r:id="rId8"/>
+          <w:pgSz w:w="11906" w:h="16838"/>
+          <w:pgMar w:top="1417" w:right="1417" w:bottom="1417" w:left="1417" w:header="708" w:footer="708" w:gutter="0"/>
+          <w:cols w:space="708"/>
+          <w:docGrid w:linePitch="360"/>
+        </w:sectPr>
       </w:pPr>
       <w:r>
         <w:rPr>
@@ -179,14 +254,328 @@
         <w:t>Dépenses : Elles se rapprochent du cout initial et devraient l’égaler au 16 juin qui est la date de fin du projet</w:t>
       </w:r>
     </w:p>
+    <w:p>
+      <w:pPr>
+        <w:jc w:val="center"/>
+        <w:rPr>
+          <w:sz w:val="28"/>
+          <w:szCs w:val="28"/>
+        </w:rPr>
+      </w:pPr>
+      <w:r>
+        <w:rPr>
+          <w:sz w:val="28"/>
+          <w:szCs w:val="28"/>
+        </w:rPr>
+        <w:lastRenderedPageBreak/>
+        <w:t>Tableau des coûts</w:t>
+      </w:r>
+    </w:p>
+    <w:p>
+      <w:pPr>
+        <w:jc w:val="center"/>
+        <w:rPr>
+          <w:sz w:val="28"/>
+          <w:szCs w:val="28"/>
+        </w:rPr>
+        <w:sectPr>
+          <w:headerReference w:type="default" r:id="rId9"/>
+          <w:footerReference w:type="default" r:id="rId10"/>
+          <w:pgSz w:w="16838" w:h="11906" w:orient="landscape"/>
+          <w:pgMar w:top="1417" w:right="1417" w:bottom="1417" w:left="1417" w:header="708" w:footer="708" w:gutter="0"/>
+          <w:cols w:space="708"/>
+          <w:docGrid w:linePitch="360"/>
+        </w:sectPr>
+      </w:pPr>
+      <w:r>
+        <w:rPr>
+          <w:noProof/>
+          <w:sz w:val="28"/>
+          <w:szCs w:val="28"/>
+          <w:lang w:eastAsia="fr-FR"/>
+        </w:rPr>
+        <w:drawing>
+          <wp:inline distT="0" distB="0" distL="0" distR="0">
+            <wp:extent cx="8892540" cy="3747093"/>
+            <wp:effectExtent l="19050" t="0" r="3810" b="0"/>
+            <wp:docPr id="13" name="Image 13"/>
+            <wp:cNvGraphicFramePr>
+              <a:graphicFrameLocks xmlns:a="http://schemas.openxmlformats.org/drawingml/2006/main" noChangeAspect="1"/>
+            </wp:cNvGraphicFramePr>
+            <a:graphic xmlns:a="http://schemas.openxmlformats.org/drawingml/2006/main">
+              <a:graphicData uri="http://schemas.openxmlformats.org/drawingml/2006/picture">
+                <pic:pic xmlns:pic="http://schemas.openxmlformats.org/drawingml/2006/picture">
+                  <pic:nvPicPr>
+                    <pic:cNvPr id="0" name="Picture 13"/>
+                    <pic:cNvPicPr>
+                      <a:picLocks noChangeAspect="1" noChangeArrowheads="1"/>
+                    </pic:cNvPicPr>
+                  </pic:nvPicPr>
+                  <pic:blipFill>
+                    <a:blip r:embed="rId11"/>
+                    <a:srcRect/>
+                    <a:stretch>
+                      <a:fillRect/>
+                    </a:stretch>
+                  </pic:blipFill>
+                  <pic:spPr bwMode="auto">
+                    <a:xfrm>
+                      <a:off x="0" y="0"/>
+                      <a:ext cx="8892540" cy="3747093"/>
+                    </a:xfrm>
+                    <a:prstGeom prst="rect">
+                      <a:avLst/>
+                    </a:prstGeom>
+                    <a:noFill/>
+                    <a:ln w="9525">
+                      <a:noFill/>
+                      <a:miter lim="800000"/>
+                      <a:headEnd/>
+                      <a:tailEnd/>
+                    </a:ln>
+                  </pic:spPr>
+                </pic:pic>
+              </a:graphicData>
+            </a:graphic>
+          </wp:inline>
+        </w:drawing>
+      </w:r>
+    </w:p>
+    <w:p>
+      <w:pPr>
+        <w:jc w:val="center"/>
+        <w:rPr>
+          <w:sz w:val="28"/>
+          <w:szCs w:val="28"/>
+        </w:rPr>
+        <w:sectPr>
+          <w:pgSz w:w="16838" w:h="11906" w:orient="landscape"/>
+          <w:pgMar w:top="1417" w:right="1417" w:bottom="1417" w:left="1417" w:header="708" w:footer="708" w:gutter="0"/>
+          <w:cols w:space="708"/>
+          <w:docGrid w:linePitch="360"/>
+        </w:sectPr>
+      </w:pPr>
+      <w:r>
+        <w:rPr>
+          <w:noProof/>
+          <w:sz w:val="28"/>
+          <w:szCs w:val="28"/>
+          <w:lang w:eastAsia="fr-FR"/>
+        </w:rPr>
+        <w:lastRenderedPageBreak/>
+        <w:drawing>
+          <wp:inline distT="0" distB="0" distL="0" distR="0">
+            <wp:extent cx="8892540" cy="3700408"/>
+            <wp:effectExtent l="19050" t="0" r="3810" b="0"/>
+            <wp:docPr id="16" name="Image 16"/>
+            <wp:cNvGraphicFramePr>
+              <a:graphicFrameLocks xmlns:a="http://schemas.openxmlformats.org/drawingml/2006/main" noChangeAspect="1"/>
+            </wp:cNvGraphicFramePr>
+            <a:graphic xmlns:a="http://schemas.openxmlformats.org/drawingml/2006/main">
+              <a:graphicData uri="http://schemas.openxmlformats.org/drawingml/2006/picture">
+                <pic:pic xmlns:pic="http://schemas.openxmlformats.org/drawingml/2006/picture">
+                  <pic:nvPicPr>
+                    <pic:cNvPr id="0" name="Picture 16"/>
+                    <pic:cNvPicPr>
+                      <a:picLocks noChangeAspect="1" noChangeArrowheads="1"/>
+                    </pic:cNvPicPr>
+                  </pic:nvPicPr>
+                  <pic:blipFill>
+                    <a:blip r:embed="rId12"/>
+                    <a:srcRect/>
+                    <a:stretch>
+                      <a:fillRect/>
+                    </a:stretch>
+                  </pic:blipFill>
+                  <pic:spPr bwMode="auto">
+                    <a:xfrm>
+                      <a:off x="0" y="0"/>
+                      <a:ext cx="8892540" cy="3700408"/>
+                    </a:xfrm>
+                    <a:prstGeom prst="rect">
+                      <a:avLst/>
+                    </a:prstGeom>
+                    <a:noFill/>
+                    <a:ln w="9525">
+                      <a:noFill/>
+                      <a:miter lim="800000"/>
+                      <a:headEnd/>
+                      <a:tailEnd/>
+                    </a:ln>
+                  </pic:spPr>
+                </pic:pic>
+              </a:graphicData>
+            </a:graphic>
+          </wp:inline>
+        </w:drawing>
+      </w:r>
+    </w:p>
+    <w:p>
+      <w:pPr>
+        <w:jc w:val="center"/>
+        <w:rPr>
+          <w:sz w:val="28"/>
+          <w:szCs w:val="28"/>
+        </w:rPr>
+        <w:sectPr>
+          <w:pgSz w:w="16838" w:h="11906" w:orient="landscape"/>
+          <w:pgMar w:top="1417" w:right="1417" w:bottom="1417" w:left="1417" w:header="708" w:footer="708" w:gutter="0"/>
+          <w:cols w:space="708"/>
+          <w:docGrid w:linePitch="360"/>
+        </w:sectPr>
+      </w:pPr>
+      <w:r>
+        <w:rPr>
+          <w:noProof/>
+          <w:sz w:val="28"/>
+          <w:szCs w:val="28"/>
+          <w:lang w:eastAsia="fr-FR"/>
+        </w:rPr>
+        <w:lastRenderedPageBreak/>
+        <w:drawing>
+          <wp:inline distT="0" distB="0" distL="0" distR="0">
+            <wp:extent cx="8892540" cy="4285556"/>
+            <wp:effectExtent l="19050" t="0" r="3810" b="0"/>
+            <wp:docPr id="19" name="Image 19"/>
+            <wp:cNvGraphicFramePr>
+              <a:graphicFrameLocks xmlns:a="http://schemas.openxmlformats.org/drawingml/2006/main" noChangeAspect="1"/>
+            </wp:cNvGraphicFramePr>
+            <a:graphic xmlns:a="http://schemas.openxmlformats.org/drawingml/2006/main">
+              <a:graphicData uri="http://schemas.openxmlformats.org/drawingml/2006/picture">
+                <pic:pic xmlns:pic="http://schemas.openxmlformats.org/drawingml/2006/picture">
+                  <pic:nvPicPr>
+                    <pic:cNvPr id="0" name="Picture 19"/>
+                    <pic:cNvPicPr>
+                      <a:picLocks noChangeAspect="1" noChangeArrowheads="1"/>
+                    </pic:cNvPicPr>
+                  </pic:nvPicPr>
+                  <pic:blipFill>
+                    <a:blip r:embed="rId13"/>
+                    <a:srcRect/>
+                    <a:stretch>
+                      <a:fillRect/>
+                    </a:stretch>
+                  </pic:blipFill>
+                  <pic:spPr bwMode="auto">
+                    <a:xfrm>
+                      <a:off x="0" y="0"/>
+                      <a:ext cx="8892540" cy="4285556"/>
+                    </a:xfrm>
+                    <a:prstGeom prst="rect">
+                      <a:avLst/>
+                    </a:prstGeom>
+                    <a:noFill/>
+                    <a:ln w="9525">
+                      <a:noFill/>
+                      <a:miter lim="800000"/>
+                      <a:headEnd/>
+                      <a:tailEnd/>
+                    </a:ln>
+                  </pic:spPr>
+                </pic:pic>
+              </a:graphicData>
+            </a:graphic>
+          </wp:inline>
+        </w:drawing>
+      </w:r>
+    </w:p>
+    <w:p>
+      <w:pPr>
+        <w:jc w:val="center"/>
+        <w:rPr>
+          <w:sz w:val="28"/>
+          <w:szCs w:val="28"/>
+        </w:rPr>
+      </w:pPr>
+      <w:r>
+        <w:rPr>
+          <w:sz w:val="28"/>
+          <w:szCs w:val="28"/>
+        </w:rPr>
+        <w:lastRenderedPageBreak/>
+        <w:t>Organisation du projet</w:t>
+      </w:r>
+    </w:p>
+    <w:p>
+      <w:pPr>
+        <w:jc w:val="center"/>
+        <w:rPr>
+          <w:sz w:val="28"/>
+          <w:szCs w:val="28"/>
+        </w:rPr>
+      </w:pPr>
+      <w:r>
+        <w:rPr>
+          <w:noProof/>
+          <w:sz w:val="28"/>
+          <w:szCs w:val="28"/>
+          <w:lang w:eastAsia="fr-FR"/>
+        </w:rPr>
+        <w:drawing>
+          <wp:anchor distT="0" distB="0" distL="114300" distR="114300" simplePos="0" relativeHeight="251659264" behindDoc="0" locked="0" layoutInCell="1" allowOverlap="1">
+            <wp:simplePos x="0" y="0"/>
+            <wp:positionH relativeFrom="column">
+              <wp:posOffset>-847090</wp:posOffset>
+            </wp:positionH>
+            <wp:positionV relativeFrom="paragraph">
+              <wp:posOffset>374650</wp:posOffset>
+            </wp:positionV>
+            <wp:extent cx="10525125" cy="2912110"/>
+            <wp:effectExtent l="19050" t="0" r="9525" b="0"/>
+            <wp:wrapThrough wrapText="bothSides">
+              <wp:wrapPolygon edited="0">
+                <wp:start x="-39" y="0"/>
+                <wp:lineTo x="-39" y="21478"/>
+                <wp:lineTo x="21620" y="21478"/>
+                <wp:lineTo x="21620" y="0"/>
+                <wp:lineTo x="-39" y="0"/>
+              </wp:wrapPolygon>
+            </wp:wrapThrough>
+            <wp:docPr id="22" name="Image 22"/>
+            <wp:cNvGraphicFramePr>
+              <a:graphicFrameLocks xmlns:a="http://schemas.openxmlformats.org/drawingml/2006/main" noChangeAspect="1"/>
+            </wp:cNvGraphicFramePr>
+            <a:graphic xmlns:a="http://schemas.openxmlformats.org/drawingml/2006/main">
+              <a:graphicData uri="http://schemas.openxmlformats.org/drawingml/2006/picture">
+                <pic:pic xmlns:pic="http://schemas.openxmlformats.org/drawingml/2006/picture">
+                  <pic:nvPicPr>
+                    <pic:cNvPr id="0" name="Picture 22"/>
+                    <pic:cNvPicPr>
+                      <a:picLocks noChangeAspect="1" noChangeArrowheads="1"/>
+                    </pic:cNvPicPr>
+                  </pic:nvPicPr>
+                  <pic:blipFill>
+                    <a:blip r:embed="rId14"/>
+                    <a:srcRect/>
+                    <a:stretch>
+                      <a:fillRect/>
+                    </a:stretch>
+                  </pic:blipFill>
+                  <pic:spPr bwMode="auto">
+                    <a:xfrm>
+                      <a:off x="0" y="0"/>
+                      <a:ext cx="10525125" cy="2912110"/>
+                    </a:xfrm>
+                    <a:prstGeom prst="rect">
+                      <a:avLst/>
+                    </a:prstGeom>
+                    <a:noFill/>
+                    <a:ln w="9525">
+                      <a:noFill/>
+                      <a:miter lim="800000"/>
+                      <a:headEnd/>
+                      <a:tailEnd/>
+                    </a:ln>
+                  </pic:spPr>
+                </pic:pic>
+              </a:graphicData>
+            </a:graphic>
+          </wp:anchor>
+        </w:drawing>
+      </w:r>
+    </w:p>
     <w:sectPr>
-      <w:headerReference w:type="even" r:id="rId7"/>
-      <w:headerReference w:type="default" r:id="rId8"/>
-      <w:footerReference w:type="even" r:id="rId9"/>
-      <w:footerReference w:type="default" r:id="rId10"/>
-      <w:headerReference w:type="first" r:id="rId11"/>
-      <w:footerReference w:type="first" r:id="rId12"/>
-      <w:pgSz w:w="11906" w:h="16838"/>
+      <w:pgSz w:w="16838" w:h="11906" w:orient="landscape"/>
       <w:pgMar w:top="1417" w:right="1417" w:bottom="1417" w:left="1417" w:header="708" w:footer="708" w:gutter="0"/>
       <w:cols w:space="708"/>
       <w:docGrid w:linePitch="360"/>
@@ -196,8 +585,8 @@
 </file>
 
 <file path=word/endnotes.xml><?xml version="1.0" encoding="utf-8"?>
-<w:endnotes xmlns:wpc="http://schemas.microsoft.com/office/word/2010/wordprocessingCanvas" xmlns:mc="http://schemas.openxmlformats.org/markup-compatibility/2006" xmlns:o="urn:schemas-microsoft-com:office:office" xmlns:r="http://schemas.openxmlformats.org/officeDocument/2006/relationships" xmlns:m="http://schemas.openxmlformats.org/officeDocument/2006/math" xmlns:v="urn:schemas-microsoft-com:vml" xmlns:wp14="http://schemas.microsoft.com/office/word/2010/wordprocessingDrawing" xmlns:wp="http://schemas.openxmlformats.org/drawingml/2006/wordprocessingDrawing" xmlns:w10="urn:schemas-microsoft-com:office:word" xmlns:w="http://schemas.openxmlformats.org/wordprocessingml/2006/main" xmlns:w14="http://schemas.microsoft.com/office/word/2010/wordml" xmlns:wpg="http://schemas.microsoft.com/office/word/2010/wordprocessingGroup" xmlns:wpi="http://schemas.microsoft.com/office/word/2010/wordprocessingInk" xmlns:wne="http://schemas.microsoft.com/office/word/2006/wordml" xmlns:wps="http://schemas.microsoft.com/office/word/2010/wordprocessingShape" mc:Ignorable="w14 wp14">
-  <w:endnote w:type="separator" w:id="-1">
+<w:endnotes xmlns:ve="http://schemas.openxmlformats.org/markup-compatibility/2006" xmlns:o="urn:schemas-microsoft-com:office:office" xmlns:r="http://schemas.openxmlformats.org/officeDocument/2006/relationships" xmlns:m="http://schemas.openxmlformats.org/officeDocument/2006/math" xmlns:v="urn:schemas-microsoft-com:vml" xmlns:wp="http://schemas.openxmlformats.org/drawingml/2006/wordprocessingDrawing" xmlns:w10="urn:schemas-microsoft-com:office:word" xmlns:w="http://schemas.openxmlformats.org/wordprocessingml/2006/main" xmlns:wne="http://schemas.microsoft.com/office/word/2006/wordml">
+  <w:endnote w:type="separator" w:id="0">
     <w:p>
       <w:pPr>
         <w:spacing w:after="0" w:line="240" w:lineRule="auto"/>
@@ -207,7 +596,7 @@
       </w:r>
     </w:p>
   </w:endnote>
-  <w:endnote w:type="continuationSeparator" w:id="0">
+  <w:endnote w:type="continuationSeparator" w:id="1">
     <w:p>
       <w:pPr>
         <w:spacing w:after="0" w:line="240" w:lineRule="auto"/>
@@ -221,23 +610,42 @@
 </file>
 
 <file path=word/footer1.xml><?xml version="1.0" encoding="utf-8"?>
-<w:ftr xmlns:wpc="http://schemas.microsoft.com/office/word/2010/wordprocessingCanvas" xmlns:mc="http://schemas.openxmlformats.org/markup-compatibility/2006" xmlns:o="urn:schemas-microsoft-com:office:office" xmlns:r="http://schemas.openxmlformats.org/officeDocument/2006/relationships" xmlns:m="http://schemas.openxmlformats.org/officeDocument/2006/math" xmlns:v="urn:schemas-microsoft-com:vml" xmlns:wp14="http://schemas.microsoft.com/office/word/2010/wordprocessingDrawing" xmlns:wp="http://schemas.openxmlformats.org/drawingml/2006/wordprocessingDrawing" xmlns:w10="urn:schemas-microsoft-com:office:word" xmlns:w="http://schemas.openxmlformats.org/wordprocessingml/2006/main" xmlns:w14="http://schemas.microsoft.com/office/word/2010/wordml" xmlns:wpg="http://schemas.microsoft.com/office/word/2010/wordprocessingGroup" xmlns:wpi="http://schemas.microsoft.com/office/word/2010/wordprocessingInk" xmlns:wne="http://schemas.microsoft.com/office/word/2006/wordml" xmlns:wps="http://schemas.microsoft.com/office/word/2010/wordprocessingShape" mc:Ignorable="w14 wp14">
+<w:ftr xmlns:ve="http://schemas.openxmlformats.org/markup-compatibility/2006" xmlns:o="urn:schemas-microsoft-com:office:office" xmlns:r="http://schemas.openxmlformats.org/officeDocument/2006/relationships" xmlns:m="http://schemas.openxmlformats.org/officeDocument/2006/math" xmlns:v="urn:schemas-microsoft-com:vml" xmlns:wp="http://schemas.openxmlformats.org/drawingml/2006/wordprocessingDrawing" xmlns:w10="urn:schemas-microsoft-com:office:word" xmlns:w="http://schemas.openxmlformats.org/wordprocessingml/2006/main" xmlns:wne="http://schemas.microsoft.com/office/word/2006/wordml">
   <w:p>
     <w:pPr>
       <w:pStyle w:val="Pieddepage"/>
     </w:pPr>
+    <w:r>
+      <w:t>Nicolas POPEK</w:t>
+    </w:r>
+    <w:r>
+      <w:tab/>
+      <w:t xml:space="preserve">Etat d’avancement </w:t>
+    </w:r>
+    <w:r>
+      <w:tab/>
+    </w:r>
+    <w:bookmarkStart w:id="0" w:name="_GoBack"/>
+    <w:bookmarkEnd w:id="0"/>
+    <w:r>
+      <w:t>11/05/2016</w:t>
+    </w:r>
+    <w:r>
+      <w:tab/>
+      <w:t>v1.1</w:t>
+    </w:r>
   </w:p>
 </w:ftr>
 </file>
 
 <file path=word/footer2.xml><?xml version="1.0" encoding="utf-8"?>
-<w:ftr xmlns:wpc="http://schemas.microsoft.com/office/word/2010/wordprocessingCanvas" xmlns:mc="http://schemas.openxmlformats.org/markup-compatibility/2006" xmlns:o="urn:schemas-microsoft-com:office:office" xmlns:r="http://schemas.openxmlformats.org/officeDocument/2006/relationships" xmlns:m="http://schemas.openxmlformats.org/officeDocument/2006/math" xmlns:v="urn:schemas-microsoft-com:vml" xmlns:wp14="http://schemas.microsoft.com/office/word/2010/wordprocessingDrawing" xmlns:wp="http://schemas.openxmlformats.org/drawingml/2006/wordprocessingDrawing" xmlns:w10="urn:schemas-microsoft-com:office:word" xmlns:w="http://schemas.openxmlformats.org/wordprocessingml/2006/main" xmlns:w14="http://schemas.microsoft.com/office/word/2010/wordml" xmlns:wpg="http://schemas.microsoft.com/office/word/2010/wordprocessingGroup" xmlns:wpi="http://schemas.microsoft.com/office/word/2010/wordprocessingInk" xmlns:wne="http://schemas.microsoft.com/office/word/2006/wordml" xmlns:wps="http://schemas.microsoft.com/office/word/2010/wordprocessingShape" mc:Ignorable="w14 wp14">
+<w:ftr xmlns:ve="http://schemas.openxmlformats.org/markup-compatibility/2006" xmlns:o="urn:schemas-microsoft-com:office:office" xmlns:r="http://schemas.openxmlformats.org/officeDocument/2006/relationships" xmlns:m="http://schemas.openxmlformats.org/officeDocument/2006/math" xmlns:v="urn:schemas-microsoft-com:vml" xmlns:wp="http://schemas.openxmlformats.org/drawingml/2006/wordprocessingDrawing" xmlns:w10="urn:schemas-microsoft-com:office:word" xmlns:w="http://schemas.openxmlformats.org/wordprocessingml/2006/main" xmlns:wne="http://schemas.microsoft.com/office/word/2006/wordml">
   <w:p>
     <w:pPr>
       <w:pStyle w:val="Pieddepage"/>
     </w:pPr>
     <w:r>
-      <w:t>Simon FOEX</w:t>
+      <w:t>Nicolas POPEK</w:t>
     </w:r>
     <w:r>
       <w:tab/>
@@ -246,32 +654,30 @@
     <w:r>
       <w:tab/>
     </w:r>
-    <w:bookmarkStart w:id="0" w:name="_GoBack"/>
-    <w:bookmarkEnd w:id="0"/>
-    <w:r>
+    <w:r>
+      <w:tab/>
+    </w:r>
+    <w:r>
+      <w:tab/>
+    </w:r>
+    <w:r>
+      <w:tab/>
+    </w:r>
+    <w:r>
+      <w:tab/>
       <w:t>11/05/2016</w:t>
     </w:r>
     <w:r>
       <w:tab/>
-      <w:t>v1</w:t>
-    </w:r>
-  </w:p>
-</w:ftr>
-</file>
-
-<file path=word/footer3.xml><?xml version="1.0" encoding="utf-8"?>
-<w:ftr xmlns:wpc="http://schemas.microsoft.com/office/word/2010/wordprocessingCanvas" xmlns:mc="http://schemas.openxmlformats.org/markup-compatibility/2006" xmlns:o="urn:schemas-microsoft-com:office:office" xmlns:r="http://schemas.openxmlformats.org/officeDocument/2006/relationships" xmlns:m="http://schemas.openxmlformats.org/officeDocument/2006/math" xmlns:v="urn:schemas-microsoft-com:vml" xmlns:wp14="http://schemas.microsoft.com/office/word/2010/wordprocessingDrawing" xmlns:wp="http://schemas.openxmlformats.org/drawingml/2006/wordprocessingDrawing" xmlns:w10="urn:schemas-microsoft-com:office:word" xmlns:w="http://schemas.openxmlformats.org/wordprocessingml/2006/main" xmlns:w14="http://schemas.microsoft.com/office/word/2010/wordml" xmlns:wpg="http://schemas.microsoft.com/office/word/2010/wordprocessingGroup" xmlns:wpi="http://schemas.microsoft.com/office/word/2010/wordprocessingInk" xmlns:wne="http://schemas.microsoft.com/office/word/2006/wordml" xmlns:wps="http://schemas.microsoft.com/office/word/2010/wordprocessingShape" mc:Ignorable="w14 wp14">
-  <w:p>
-    <w:pPr>
-      <w:pStyle w:val="Pieddepage"/>
-    </w:pPr>
+      <w:t>v1.1</w:t>
+    </w:r>
   </w:p>
 </w:ftr>
 </file>
 
 <file path=word/footnotes.xml><?xml version="1.0" encoding="utf-8"?>
-<w:footnotes xmlns:wpc="http://schemas.microsoft.com/office/word/2010/wordprocessingCanvas" xmlns:mc="http://schemas.openxmlformats.org/markup-compatibility/2006" xmlns:o="urn:schemas-microsoft-com:office:office" xmlns:r="http://schemas.openxmlformats.org/officeDocument/2006/relationships" xmlns:m="http://schemas.openxmlformats.org/officeDocument/2006/math" xmlns:v="urn:schemas-microsoft-com:vml" xmlns:wp14="http://schemas.microsoft.com/office/word/2010/wordprocessingDrawing" xmlns:wp="http://schemas.openxmlformats.org/drawingml/2006/wordprocessingDrawing" xmlns:w10="urn:schemas-microsoft-com:office:word" xmlns:w="http://schemas.openxmlformats.org/wordprocessingml/2006/main" xmlns:w14="http://schemas.microsoft.com/office/word/2010/wordml" xmlns:wpg="http://schemas.microsoft.com/office/word/2010/wordprocessingGroup" xmlns:wpi="http://schemas.microsoft.com/office/word/2010/wordprocessingInk" xmlns:wne="http://schemas.microsoft.com/office/word/2006/wordml" xmlns:wps="http://schemas.microsoft.com/office/word/2010/wordprocessingShape" mc:Ignorable="w14 wp14">
-  <w:footnote w:type="separator" w:id="-1">
+<w:footnotes xmlns:ve="http://schemas.openxmlformats.org/markup-compatibility/2006" xmlns:o="urn:schemas-microsoft-com:office:office" xmlns:r="http://schemas.openxmlformats.org/officeDocument/2006/relationships" xmlns:m="http://schemas.openxmlformats.org/officeDocument/2006/math" xmlns:v="urn:schemas-microsoft-com:vml" xmlns:wp="http://schemas.openxmlformats.org/drawingml/2006/wordprocessingDrawing" xmlns:w10="urn:schemas-microsoft-com:office:word" xmlns:w="http://schemas.openxmlformats.org/wordprocessingml/2006/main" xmlns:wne="http://schemas.microsoft.com/office/word/2006/wordml">
+  <w:footnote w:type="separator" w:id="0">
     <w:p>
       <w:pPr>
         <w:spacing w:after="0" w:line="240" w:lineRule="auto"/>
@@ -281,7 +687,7 @@
       </w:r>
     </w:p>
   </w:footnote>
-  <w:footnote w:type="continuationSeparator" w:id="0">
+  <w:footnote w:type="continuationSeparator" w:id="1">
     <w:p>
       <w:pPr>
         <w:spacing w:after="0" w:line="240" w:lineRule="auto"/>
@@ -295,60 +701,91 @@
 </file>
 
 <file path=word/header1.xml><?xml version="1.0" encoding="utf-8"?>
-<w:hdr xmlns:wpc="http://schemas.microsoft.com/office/word/2010/wordprocessingCanvas" xmlns:mc="http://schemas.openxmlformats.org/markup-compatibility/2006" xmlns:o="urn:schemas-microsoft-com:office:office" xmlns:r="http://schemas.openxmlformats.org/officeDocument/2006/relationships" xmlns:m="http://schemas.openxmlformats.org/officeDocument/2006/math" xmlns:v="urn:schemas-microsoft-com:vml" xmlns:wp14="http://schemas.microsoft.com/office/word/2010/wordprocessingDrawing" xmlns:wp="http://schemas.openxmlformats.org/drawingml/2006/wordprocessingDrawing" xmlns:w10="urn:schemas-microsoft-com:office:word" xmlns:w="http://schemas.openxmlformats.org/wordprocessingml/2006/main" xmlns:w14="http://schemas.microsoft.com/office/word/2010/wordml" xmlns:wpg="http://schemas.microsoft.com/office/word/2010/wordprocessingGroup" xmlns:wpi="http://schemas.microsoft.com/office/word/2010/wordprocessingInk" xmlns:wne="http://schemas.microsoft.com/office/word/2006/wordml" xmlns:wps="http://schemas.microsoft.com/office/word/2010/wordprocessingShape" mc:Ignorable="w14 wp14">
+<w:hdr xmlns:ve="http://schemas.openxmlformats.org/markup-compatibility/2006" xmlns:o="urn:schemas-microsoft-com:office:office" xmlns:r="http://schemas.openxmlformats.org/officeDocument/2006/relationships" xmlns:m="http://schemas.openxmlformats.org/officeDocument/2006/math" xmlns:v="urn:schemas-microsoft-com:vml" xmlns:wp="http://schemas.openxmlformats.org/drawingml/2006/wordprocessingDrawing" xmlns:w10="urn:schemas-microsoft-com:office:word" xmlns:w="http://schemas.openxmlformats.org/wordprocessingml/2006/main" xmlns:wne="http://schemas.microsoft.com/office/word/2006/wordml">
   <w:p>
     <w:pPr>
       <w:pStyle w:val="En-tte"/>
     </w:pPr>
+    <w:r>
+      <w:t>Simon</w:t>
+    </w:r>
+    <w:r>
+      <w:t xml:space="preserve"> Foex</w:t>
+    </w:r>
+    <w:r>
+      <w:tab/>
+      <w:t>Nicolas</w:t>
+    </w:r>
+    <w:r>
+      <w:t xml:space="preserve"> Popek</w:t>
+    </w:r>
+    <w:r>
+      <w:tab/>
+      <w:t>Louis Reynaud</w:t>
+    </w:r>
+    <w:r>
+      <w:tab/>
+    </w:r>
+    <w:r>
+      <w:tab/>
+    </w:r>
+    <w:r>
+      <w:tab/>
+    </w:r>
+    <w:r>
+      <w:tab/>
+    </w:r>
+    <w:r>
+      <w:tab/>
+    </w:r>
+    <w:r>
+      <w:t>Louis</w:t>
+    </w:r>
+    <w:r>
+      <w:t xml:space="preserve"> Reynaud</w:t>
+    </w:r>
   </w:p>
 </w:hdr>
 </file>
 
 <file path=word/header2.xml><?xml version="1.0" encoding="utf-8"?>
-<w:hdr xmlns:wpc="http://schemas.microsoft.com/office/word/2010/wordprocessingCanvas" xmlns:mc="http://schemas.openxmlformats.org/markup-compatibility/2006" xmlns:o="urn:schemas-microsoft-com:office:office" xmlns:r="http://schemas.openxmlformats.org/officeDocument/2006/relationships" xmlns:m="http://schemas.openxmlformats.org/officeDocument/2006/math" xmlns:v="urn:schemas-microsoft-com:vml" xmlns:wp14="http://schemas.microsoft.com/office/word/2010/wordprocessingDrawing" xmlns:wp="http://schemas.openxmlformats.org/drawingml/2006/wordprocessingDrawing" xmlns:w10="urn:schemas-microsoft-com:office:word" xmlns:w="http://schemas.openxmlformats.org/wordprocessingml/2006/main" xmlns:w14="http://schemas.microsoft.com/office/word/2010/wordml" xmlns:wpg="http://schemas.microsoft.com/office/word/2010/wordprocessingGroup" xmlns:wpi="http://schemas.microsoft.com/office/word/2010/wordprocessingInk" xmlns:wne="http://schemas.microsoft.com/office/word/2006/wordml" xmlns:wps="http://schemas.microsoft.com/office/word/2010/wordprocessingShape" mc:Ignorable="w14 wp14">
+<w:hdr xmlns:ve="http://schemas.openxmlformats.org/markup-compatibility/2006" xmlns:o="urn:schemas-microsoft-com:office:office" xmlns:r="http://schemas.openxmlformats.org/officeDocument/2006/relationships" xmlns:m="http://schemas.openxmlformats.org/officeDocument/2006/math" xmlns:v="urn:schemas-microsoft-com:vml" xmlns:wp="http://schemas.openxmlformats.org/drawingml/2006/wordprocessingDrawing" xmlns:w10="urn:schemas-microsoft-com:office:word" xmlns:w="http://schemas.openxmlformats.org/wordprocessingml/2006/main" xmlns:wne="http://schemas.microsoft.com/office/word/2006/wordml">
   <w:p>
     <w:pPr>
       <w:pStyle w:val="En-tte"/>
     </w:pPr>
-    <w:proofErr w:type="spellStart"/>
-    <w:r>
-      <w:t>Foex</w:t>
-    </w:r>
-    <w:proofErr w:type="spellEnd"/>
-    <w:r>
-      <w:t xml:space="preserve"> Simon</w:t>
-    </w:r>
-    <w:r>
-      <w:tab/>
-    </w:r>
-    <w:proofErr w:type="spellStart"/>
-    <w:r>
-      <w:t>Popek</w:t>
-    </w:r>
-    <w:proofErr w:type="spellEnd"/>
-    <w:r>
-      <w:t xml:space="preserve"> Nicolas</w:t>
-    </w:r>
-    <w:r>
-      <w:tab/>
-      <w:t>Reynaud Louis</w:t>
-    </w:r>
-  </w:p>
-</w:hdr>
-</file>
-
-<file path=word/header3.xml><?xml version="1.0" encoding="utf-8"?>
-<w:hdr xmlns:wpc="http://schemas.microsoft.com/office/word/2010/wordprocessingCanvas" xmlns:mc="http://schemas.openxmlformats.org/markup-compatibility/2006" xmlns:o="urn:schemas-microsoft-com:office:office" xmlns:r="http://schemas.openxmlformats.org/officeDocument/2006/relationships" xmlns:m="http://schemas.openxmlformats.org/officeDocument/2006/math" xmlns:v="urn:schemas-microsoft-com:vml" xmlns:wp14="http://schemas.microsoft.com/office/word/2010/wordprocessingDrawing" xmlns:wp="http://schemas.openxmlformats.org/drawingml/2006/wordprocessingDrawing" xmlns:w10="urn:schemas-microsoft-com:office:word" xmlns:w="http://schemas.openxmlformats.org/wordprocessingml/2006/main" xmlns:w14="http://schemas.microsoft.com/office/word/2010/wordml" xmlns:wpg="http://schemas.microsoft.com/office/word/2010/wordprocessingGroup" xmlns:wpi="http://schemas.microsoft.com/office/word/2010/wordprocessingInk" xmlns:wne="http://schemas.microsoft.com/office/word/2006/wordml" xmlns:wps="http://schemas.microsoft.com/office/word/2010/wordprocessingShape" mc:Ignorable="w14 wp14">
-  <w:p>
-    <w:pPr>
-      <w:pStyle w:val="En-tte"/>
-    </w:pPr>
+    <w:r>
+      <w:t>Simon Foex</w:t>
+    </w:r>
+    <w:r>
+      <w:tab/>
+      <w:t>Nicolas Popek</w:t>
+    </w:r>
+    <w:r>
+      <w:tab/>
+    </w:r>
+    <w:r>
+      <w:tab/>
+    </w:r>
+    <w:r>
+      <w:tab/>
+    </w:r>
+    <w:r>
+      <w:tab/>
+    </w:r>
+    <w:r>
+      <w:tab/>
+    </w:r>
+    <w:r>
+      <w:tab/>
+      <w:t>Louis Reynaud</w:t>
+    </w:r>
   </w:p>
 </w:hdr>
 </file>
 
 <file path=word/styles.xml><?xml version="1.0" encoding="utf-8"?>
-<w:styles xmlns:mc="http://schemas.openxmlformats.org/markup-compatibility/2006" xmlns:r="http://schemas.openxmlformats.org/officeDocument/2006/relationships" xmlns:w="http://schemas.openxmlformats.org/wordprocessingml/2006/main" xmlns:w14="http://schemas.microsoft.com/office/word/2010/wordml" mc:Ignorable="w14">
+<w:styles xmlns:r="http://schemas.openxmlformats.org/officeDocument/2006/relationships" xmlns:w="http://schemas.openxmlformats.org/wordprocessingml/2006/main">
   <w:docDefaults>
     <w:rPrDefault>
       <w:rPr>
@@ -506,6 +943,7 @@
   <w:style w:type="paragraph" w:default="1" w:styleId="Normal">
     <w:name w:val="Normal"/>
     <w:qFormat/>
+    <w:rsid w:val="00696CFF"/>
   </w:style>
   <w:style w:type="character" w:default="1" w:styleId="Policepardfaut">
     <w:name w:val="Default Paragraph Font"/>
@@ -518,6 +956,7 @@
     <w:uiPriority w:val="99"/>
     <w:semiHidden/>
     <w:unhideWhenUsed/>
+    <w:qFormat/>
     <w:tblPr>
       <w:tblInd w:w="0" w:type="dxa"/>
       <w:tblCellMar>
@@ -577,6 +1016,36 @@
     <w:link w:val="Pieddepage"/>
     <w:uiPriority w:val="99"/>
     <w:rsid w:val="000E2518"/>
+  </w:style>
+  <w:style w:type="paragraph" w:styleId="Textedebulles">
+    <w:name w:val="Balloon Text"/>
+    <w:basedOn w:val="Normal"/>
+    <w:link w:val="TextedebullesCar"/>
+    <w:uiPriority w:val="99"/>
+    <w:semiHidden/>
+    <w:unhideWhenUsed/>
+    <w:rsid w:val="00674729"/>
+    <w:pPr>
+      <w:spacing w:after="0" w:line="240" w:lineRule="auto"/>
+    </w:pPr>
+    <w:rPr>
+      <w:rFonts w:ascii="Tahoma" w:hAnsi="Tahoma" w:cs="Tahoma"/>
+      <w:sz w:val="16"/>
+      <w:szCs w:val="16"/>
+    </w:rPr>
+  </w:style>
+  <w:style w:type="character" w:customStyle="1" w:styleId="TextedebullesCar">
+    <w:name w:val="Texte de bulles Car"/>
+    <w:basedOn w:val="Policepardfaut"/>
+    <w:link w:val="Textedebulles"/>
+    <w:uiPriority w:val="99"/>
+    <w:semiHidden/>
+    <w:rsid w:val="00674729"/>
+    <w:rPr>
+      <w:rFonts w:ascii="Tahoma" w:hAnsi="Tahoma" w:cs="Tahoma"/>
+      <w:sz w:val="16"/>
+      <w:szCs w:val="16"/>
+    </w:rPr>
   </w:style>
 </w:styles>
 </file>

</xml_diff>